<commit_message>
Stockage des données sur mongodb
</commit_message>
<xml_diff>
--- a/Rapport/Rapport.docx
+++ b/Rapport/Rapport.docx
@@ -3,225 +3,9 @@
 <w:document xmlns:wpc="http://schemas.microsoft.com/office/word/2010/wordprocessingCanvas" xmlns:cx="http://schemas.microsoft.com/office/drawing/2014/chartex" xmlns:cx1="http://schemas.microsoft.com/office/drawing/2015/9/8/chartex" xmlns:mc="http://schemas.openxmlformats.org/markup-compatibility/2006" xmlns:o="urn:schemas-microsoft-com:office:office" xmlns:r="http://schemas.openxmlformats.org/officeDocument/2006/relationships" xmlns:m="http://schemas.openxmlformats.org/officeDocument/2006/math" xmlns:v="urn:schemas-microsoft-com:vml" xmlns:wp14="http://schemas.microsoft.com/office/word/2010/wordprocessingDrawing" xmlns:wp="http://schemas.openxmlformats.org/drawingml/2006/wordprocessingDrawing" xmlns:w10="urn:schemas-microsoft-com:office:word" xmlns:w="http://schemas.openxmlformats.org/wordprocessingml/2006/main" xmlns:w14="http://schemas.microsoft.com/office/word/2010/wordml" xmlns:w15="http://schemas.microsoft.com/office/word/2012/wordml" xmlns:w16se="http://schemas.microsoft.com/office/word/2015/wordml/symex" xmlns:wpg="http://schemas.microsoft.com/office/word/2010/wordprocessingGroup" xmlns:wpi="http://schemas.microsoft.com/office/word/2010/wordprocessingInk" xmlns:wne="http://schemas.microsoft.com/office/word/2006/wordml" xmlns:wps="http://schemas.microsoft.com/office/word/2010/wordprocessingShape" mc:Ignorable="w14 w15 w16se wp14">
   <w:body>
     <w:p>
-      <w:proofErr w:type="spellStart"/>
-      <w:proofErr w:type="gramStart"/>
-      <w:r>
-        <w:t>scrapy</w:t>
-      </w:r>
-      <w:proofErr w:type="spellEnd"/>
-      <w:proofErr w:type="gramEnd"/>
-      <w:r>
-        <w:t xml:space="preserve"> </w:t>
-      </w:r>
-      <w:proofErr w:type="spellStart"/>
-      <w:r>
-        <w:t>genspider</w:t>
-      </w:r>
-      <w:proofErr w:type="spellEnd"/>
-      <w:r>
-        <w:t xml:space="preserve"> </w:t>
-      </w:r>
-      <w:proofErr w:type="spellStart"/>
-      <w:r>
-        <w:t>NomFichier</w:t>
-      </w:r>
-      <w:proofErr w:type="spellEnd"/>
-      <w:r>
-        <w:t xml:space="preserve"> Lien</w:t>
-      </w:r>
-    </w:p>
-    <w:p>
-      <w:proofErr w:type="spellStart"/>
-      <w:proofErr w:type="gramStart"/>
-      <w:r>
-        <w:t>scrapy</w:t>
-      </w:r>
-      <w:proofErr w:type="spellEnd"/>
-      <w:proofErr w:type="gramEnd"/>
-      <w:r>
-        <w:t xml:space="preserve"> </w:t>
-      </w:r>
-      <w:proofErr w:type="spellStart"/>
-      <w:r>
-        <w:t>shell</w:t>
-      </w:r>
-      <w:proofErr w:type="spellEnd"/>
-      <w:r>
-        <w:t xml:space="preserve"> https://www.jumia.sn/mlp-boutiques-officielles/</w:t>
-      </w:r>
-    </w:p>
-    <w:p>
-      <w:proofErr w:type="spellStart"/>
-      <w:proofErr w:type="gramStart"/>
-      <w:r>
-        <w:t>response:pour</w:t>
-      </w:r>
-      <w:proofErr w:type="spellEnd"/>
-      <w:proofErr w:type="gramEnd"/>
-      <w:r>
-        <w:t xml:space="preserve"> visualiser le code 200</w:t>
-      </w:r>
-    </w:p>
-    <w:p>
-      <w:proofErr w:type="gramStart"/>
-      <w:r>
-        <w:t>exit(</w:t>
-      </w:r>
-      <w:proofErr w:type="gramEnd"/>
-      <w:r>
-        <w:t>)</w:t>
-      </w:r>
-    </w:p>
-    <w:p>
-      <w:proofErr w:type="spellStart"/>
-      <w:proofErr w:type="gramStart"/>
-      <w:r>
-        <w:t>scrapy</w:t>
-      </w:r>
-      <w:proofErr w:type="spellEnd"/>
-      <w:proofErr w:type="gramEnd"/>
-      <w:r>
-        <w:t xml:space="preserve"> crawl </w:t>
-      </w:r>
-      <w:proofErr w:type="spellStart"/>
-      <w:r>
-        <w:t>NomFichier</w:t>
-      </w:r>
-      <w:proofErr w:type="spellEnd"/>
-      <w:r>
-        <w:t xml:space="preserve">  </w:t>
-      </w:r>
-    </w:p>
-    <w:p>
-      <w:proofErr w:type="spellStart"/>
-      <w:proofErr w:type="gramStart"/>
-      <w:r>
-        <w:t>scrapy</w:t>
-      </w:r>
-      <w:proofErr w:type="spellEnd"/>
-      <w:proofErr w:type="gramEnd"/>
-      <w:r>
-        <w:t xml:space="preserve"> crawl Boutiques -o Boutiques.csv*</w:t>
-      </w:r>
-    </w:p>
-    <w:p/>
-    <w:p>
-      <w:proofErr w:type="spellStart"/>
-      <w:proofErr w:type="gramStart"/>
-      <w:r>
-        <w:t>probleme</w:t>
-      </w:r>
-      <w:proofErr w:type="spellEnd"/>
-      <w:proofErr w:type="gramEnd"/>
-      <w:r>
-        <w:t xml:space="preserve"> rencontré</w:t>
-      </w:r>
-    </w:p>
-    <w:p>
-      <w:proofErr w:type="spellStart"/>
-      <w:proofErr w:type="gramStart"/>
-      <w:r>
-        <w:t>pymongo</w:t>
-      </w:r>
-      <w:proofErr w:type="spellEnd"/>
-      <w:proofErr w:type="gramEnd"/>
-      <w:r>
-        <w:t xml:space="preserve"> s’installe sur le </w:t>
-      </w:r>
-      <w:proofErr w:type="spellStart"/>
-      <w:r>
-        <w:t>repertoire</w:t>
-      </w:r>
-      <w:proofErr w:type="spellEnd"/>
-      <w:r>
-        <w:t xml:space="preserve"> de python fallait le mettre sur </w:t>
-      </w:r>
-      <w:proofErr w:type="spellStart"/>
-      <w:r>
-        <w:t>lanaconda</w:t>
-      </w:r>
-      <w:proofErr w:type="spellEnd"/>
-    </w:p>
-    <w:p/>
-    <w:p>
-      <w:proofErr w:type="spellStart"/>
-      <w:r>
-        <w:t>Mongodb</w:t>
-      </w:r>
-      <w:proofErr w:type="spellEnd"/>
-    </w:p>
-    <w:p/>
-    <w:p>
-      <w:proofErr w:type="spellStart"/>
-      <w:r>
-        <w:rPr>
-          <w:rFonts w:ascii="Helvetica" w:hAnsi="Helvetica" w:cs="Helvetica"/>
-          <w:color w:val="42494F"/>
-        </w:rPr>
-        <w:t>MongoDB</w:t>
-      </w:r>
-      <w:proofErr w:type="spellEnd"/>
-      <w:r>
-        <w:rPr>
-          <w:rFonts w:ascii="Helvetica" w:hAnsi="Helvetica" w:cs="Helvetica"/>
-          <w:color w:val="42494F"/>
-        </w:rPr>
-        <w:t xml:space="preserve"> est la base de données </w:t>
-      </w:r>
-      <w:proofErr w:type="spellStart"/>
-      <w:r>
-        <w:rPr>
-          <w:rFonts w:ascii="Helvetica" w:hAnsi="Helvetica" w:cs="Helvetica"/>
-          <w:color w:val="42494F"/>
-        </w:rPr>
-        <w:t>NoSQL</w:t>
-      </w:r>
-      <w:proofErr w:type="spellEnd"/>
-      <w:r>
-        <w:rPr>
-          <w:rFonts w:ascii="Helvetica" w:hAnsi="Helvetica" w:cs="Helvetica"/>
-          <w:color w:val="42494F"/>
-        </w:rPr>
-        <w:t xml:space="preserve"> la plus populaire en raison de la facilité avec laquelle les données peuvent être stockées et récupérées. La combinaison de </w:t>
-      </w:r>
-      <w:proofErr w:type="spellStart"/>
-      <w:r>
-        <w:rPr>
-          <w:rFonts w:ascii="Helvetica" w:hAnsi="Helvetica" w:cs="Helvetica"/>
-          <w:color w:val="42494F"/>
-        </w:rPr>
-        <w:t>Spring</w:t>
-      </w:r>
-      <w:proofErr w:type="spellEnd"/>
-      <w:r>
-        <w:rPr>
-          <w:rFonts w:ascii="Helvetica" w:hAnsi="Helvetica" w:cs="Helvetica"/>
-          <w:color w:val="42494F"/>
-        </w:rPr>
-        <w:t xml:space="preserve"> Boot et de </w:t>
-      </w:r>
-      <w:proofErr w:type="spellStart"/>
-      <w:r>
-        <w:rPr>
-          <w:rFonts w:ascii="Helvetica" w:hAnsi="Helvetica" w:cs="Helvetica"/>
-          <w:color w:val="42494F"/>
-        </w:rPr>
-        <w:t>MongoDB</w:t>
-      </w:r>
-      <w:proofErr w:type="spellEnd"/>
-      <w:r>
-        <w:rPr>
-          <w:rFonts w:ascii="Helvetica" w:hAnsi="Helvetica" w:cs="Helvetica"/>
-          <w:color w:val="42494F"/>
-        </w:rPr>
-        <w:t xml:space="preserve"> donne des applications rapides, sécurisées, fiables et nécessitant un temps de développement minimal.</w:t>
-      </w:r>
       <w:bookmarkStart w:id="0" w:name="_GoBack"/>
       <w:bookmarkEnd w:id="0"/>
     </w:p>
-    <w:p/>
-    <w:p/>
-    <w:p/>
     <w:sectPr>
       <w:pgSz w:w="11906" w:h="16838"/>
       <w:pgMar w:top="1417" w:right="1417" w:bottom="1417" w:left="1417" w:header="708" w:footer="708" w:gutter="0"/>

</xml_diff>